<commit_message>
Edits & Assignment breakout
</commit_message>
<xml_diff>
--- a/R Shiny for Operations Syllabus.docx
+++ b/R Shiny for Operations Syllabus.docx
@@ -183,8 +183,6 @@
               </w:rPr>
               <w:t>R Shiny for Operations</w:t>
             </w:r>
-            <w:bookmarkStart w:id="2" w:name="_GoBack"/>
-            <w:bookmarkEnd w:id="2"/>
           </w:p>
         </w:tc>
       </w:tr>
@@ -343,7 +341,15 @@
                 <w:sz w:val="21"/>
                 <w:szCs w:val="21"/>
               </w:rPr>
-              <w:t xml:space="preserve"> [###]</w:t>
+              <w:t xml:space="preserve"> </w:t>
+            </w:r>
+            <w:r>
+              <w:rPr>
+                <w:rFonts w:eastAsia="Open Sans"/>
+                <w:sz w:val="21"/>
+                <w:szCs w:val="21"/>
+              </w:rPr>
+              <w:t>Fall</w:t>
             </w:r>
             <w:r>
               <w:rPr>
@@ -360,7 +366,7 @@
                 <w:sz w:val="21"/>
                 <w:szCs w:val="21"/>
               </w:rPr>
-              <w:t>[ #### ]</w:t>
+              <w:t>2017</w:t>
             </w:r>
           </w:p>
         </w:tc>
@@ -440,7 +446,7 @@
                 <w:sz w:val="21"/>
                 <w:szCs w:val="21"/>
               </w:rPr>
-              <w:t>[#]</w:t>
+              <w:t>6</w:t>
             </w:r>
             <w:r>
               <w:rPr>
@@ -457,7 +463,7 @@
                 <w:sz w:val="21"/>
                 <w:szCs w:val="21"/>
               </w:rPr>
-              <w:t>[#]</w:t>
+              <w:t>1</w:t>
             </w:r>
           </w:p>
         </w:tc>
@@ -485,8 +491,8 @@
           <w:szCs w:val="18"/>
         </w:rPr>
       </w:pPr>
-      <w:bookmarkStart w:id="3" w:name="_1fob9te" w:colFirst="0" w:colLast="0"/>
-      <w:bookmarkEnd w:id="3"/>
+      <w:bookmarkStart w:id="2" w:name="_1fob9te" w:colFirst="0" w:colLast="0"/>
+      <w:bookmarkEnd w:id="2"/>
       <w:r>
         <w:rPr>
           <w:rFonts w:eastAsia="Open Sans"/>
@@ -811,8 +817,8 @@
           <w:szCs w:val="18"/>
         </w:rPr>
       </w:pPr>
-      <w:bookmarkStart w:id="4" w:name="_3znysh7" w:colFirst="0" w:colLast="0"/>
-      <w:bookmarkEnd w:id="4"/>
+      <w:bookmarkStart w:id="3" w:name="_3znysh7" w:colFirst="0" w:colLast="0"/>
+      <w:bookmarkEnd w:id="3"/>
       <w:r>
         <w:rPr>
           <w:rFonts w:eastAsia="Open Sans"/>
@@ -1142,8 +1148,8 @@
           <w:szCs w:val="21"/>
         </w:rPr>
       </w:pPr>
-      <w:bookmarkStart w:id="5" w:name="_2et92p0" w:colFirst="0" w:colLast="0"/>
-      <w:bookmarkEnd w:id="5"/>
+      <w:bookmarkStart w:id="4" w:name="_2et92p0" w:colFirst="0" w:colLast="0"/>
+      <w:bookmarkEnd w:id="4"/>
       <w:r>
         <w:rPr>
           <w:rFonts w:eastAsia="Open Sans"/>
@@ -1168,8 +1174,8 @@
           <w:szCs w:val="21"/>
         </w:rPr>
       </w:pPr>
-      <w:bookmarkStart w:id="6" w:name="_11oevfb58es1" w:colFirst="0" w:colLast="0"/>
-      <w:bookmarkEnd w:id="6"/>
+      <w:bookmarkStart w:id="5" w:name="_11oevfb58es1" w:colFirst="0" w:colLast="0"/>
+      <w:bookmarkEnd w:id="5"/>
       <w:r>
         <w:rPr>
           <w:rFonts w:eastAsia="Open Sans"/>
@@ -1195,28 +1201,6 @@
           <w:szCs w:val="21"/>
         </w:rPr>
         <w:t xml:space="preserve"> Shiny web application framework for creating interactive web applications, and the Leaflet library package for mobile-friendly interactive maps. This course builds directly from its prerequisite course, Programming R for Analytics course, and offers students a chance to build skills that will be marketable in both the public and the private sectors. Students will learn to load data from a variety of sources and formats for use in interactive web interfaces that can provide real-time information, including Rest APIs.</w:t>
-      </w:r>
-    </w:p>
-    <w:p>
-      <w:pPr>
-        <w:pStyle w:val="Normal1"/>
-        <w:numPr>
-          <w:ilvl w:val="0"/>
-          <w:numId w:val="6"/>
-        </w:numPr>
-        <w:rPr>
-          <w:rFonts w:eastAsia="Open Sans"/>
-          <w:sz w:val="21"/>
-          <w:szCs w:val="21"/>
-        </w:rPr>
-      </w:pPr>
-      <w:r>
-        <w:rPr>
-          <w:rFonts w:eastAsia="Open Sans"/>
-          <w:sz w:val="21"/>
-          <w:szCs w:val="21"/>
-        </w:rPr>
-        <w:t>Students should refresh or familiarize themselves with ggplot2 before the start of the first class.</w:t>
       </w:r>
     </w:p>
     <w:p>
@@ -1308,7 +1292,15 @@
           <w:sz w:val="21"/>
           <w:szCs w:val="21"/>
         </w:rPr>
-        <w:t>How to create, customize and deploy R Shiny web applications</w:t>
+        <w:t>C</w:t>
+      </w:r>
+      <w:r>
+        <w:rPr>
+          <w:rFonts w:eastAsia="Open Sans"/>
+          <w:sz w:val="21"/>
+          <w:szCs w:val="21"/>
+        </w:rPr>
+        <w:t>reate, customize and deploy R Shiny web applications</w:t>
       </w:r>
       <w:r>
         <w:rPr>
@@ -1362,15 +1354,7 @@
           <w:sz w:val="21"/>
           <w:szCs w:val="21"/>
         </w:rPr>
-        <w:t>Connect to Web</w:t>
-      </w:r>
-      <w:r>
-        <w:rPr>
-          <w:rFonts w:eastAsia="Open Sans"/>
-          <w:sz w:val="21"/>
-          <w:szCs w:val="21"/>
-        </w:rPr>
-        <w:t xml:space="preserve"> API’s in order to handle getting data into R for analysis and visualization.</w:t>
+        <w:t>Use Web API’s to fresh data into Shiny applications.</w:t>
       </w:r>
     </w:p>
     <w:p>
@@ -1384,8 +1368,8 @@
           <w:szCs w:val="21"/>
         </w:rPr>
       </w:pPr>
-      <w:bookmarkStart w:id="7" w:name="_3dy6vkm" w:colFirst="0" w:colLast="0"/>
-      <w:bookmarkEnd w:id="7"/>
+      <w:bookmarkStart w:id="6" w:name="_3dy6vkm" w:colFirst="0" w:colLast="0"/>
+      <w:bookmarkEnd w:id="6"/>
       <w:r>
         <w:rPr>
           <w:rFonts w:eastAsia="Open Sans"/>
@@ -1394,7 +1378,6 @@
           <w:sz w:val="21"/>
           <w:szCs w:val="21"/>
         </w:rPr>
-        <w:lastRenderedPageBreak/>
         <w:t xml:space="preserve">Learning Resources </w:t>
       </w:r>
     </w:p>
@@ -1418,7 +1401,50 @@
           <w:sz w:val="21"/>
           <w:szCs w:val="21"/>
         </w:rPr>
-        <w:t>Students will require a laptop capable of running R and R Studio for this course.</w:t>
+        <w:t xml:space="preserve">Students will require a laptop capable of running R and R Studio for this </w:t>
+      </w:r>
+      <w:proofErr w:type="gramStart"/>
+      <w:r>
+        <w:rPr>
+          <w:rFonts w:eastAsia="Open Sans"/>
+          <w:sz w:val="21"/>
+          <w:szCs w:val="21"/>
+        </w:rPr>
+        <w:t>course</w:t>
+      </w:r>
+      <w:r>
+        <w:rPr>
+          <w:rFonts w:eastAsia="Open Sans"/>
+          <w:sz w:val="21"/>
+          <w:szCs w:val="21"/>
+        </w:rPr>
+        <w:t>, and</w:t>
+      </w:r>
+      <w:proofErr w:type="gramEnd"/>
+      <w:r>
+        <w:rPr>
+          <w:rFonts w:eastAsia="Open Sans"/>
+          <w:sz w:val="21"/>
+          <w:szCs w:val="21"/>
+        </w:rPr>
+        <w:t xml:space="preserve"> bring it to every </w:t>
+      </w:r>
+      <w:r>
+        <w:rPr>
+          <w:rFonts w:eastAsia="Open Sans"/>
+          <w:sz w:val="21"/>
+          <w:szCs w:val="21"/>
+        </w:rPr>
+        <w:lastRenderedPageBreak/>
+        <w:t>class in order to follow along with lecture</w:t>
+      </w:r>
+      <w:r>
+        <w:rPr>
+          <w:rFonts w:eastAsia="Open Sans"/>
+          <w:sz w:val="21"/>
+          <w:szCs w:val="21"/>
+        </w:rPr>
+        <w:t>.</w:t>
       </w:r>
     </w:p>
     <w:p>
@@ -1703,10 +1729,10 @@
           <w:szCs w:val="21"/>
         </w:rPr>
       </w:pPr>
-      <w:bookmarkStart w:id="8" w:name="_1t3h5sf" w:colFirst="0" w:colLast="0"/>
-      <w:bookmarkStart w:id="9" w:name="_4d34og8" w:colFirst="0" w:colLast="0"/>
+      <w:bookmarkStart w:id="7" w:name="_1t3h5sf" w:colFirst="0" w:colLast="0"/>
+      <w:bookmarkStart w:id="8" w:name="_4d34og8" w:colFirst="0" w:colLast="0"/>
+      <w:bookmarkEnd w:id="7"/>
       <w:bookmarkEnd w:id="8"/>
-      <w:bookmarkEnd w:id="9"/>
       <w:r>
         <w:rPr>
           <w:rFonts w:eastAsia="Open Sans"/>
@@ -2420,54 +2446,39 @@
         <w:pStyle w:val="Normal1"/>
         <w:rPr>
           <w:rFonts w:eastAsia="Open Sans"/>
-          <w:sz w:val="21"/>
-          <w:szCs w:val="21"/>
-        </w:rPr>
-      </w:pPr>
+          <w:color w:val="666666"/>
+          <w:sz w:val="21"/>
+          <w:szCs w:val="21"/>
+        </w:rPr>
+      </w:pPr>
+      <w:bookmarkStart w:id="9" w:name="_2s8eyo1" w:colFirst="0" w:colLast="0"/>
+      <w:bookmarkEnd w:id="9"/>
     </w:p>
     <w:p>
       <w:pPr>
         <w:pStyle w:val="Normal1"/>
-        <w:numPr>
-          <w:ilvl w:val="0"/>
-          <w:numId w:val="1"/>
-        </w:numPr>
-        <w:ind w:hanging="360"/>
-        <w:rPr>
-          <w:sz w:val="21"/>
-          <w:szCs w:val="21"/>
-        </w:rPr>
-      </w:pPr>
-      <w:r>
-        <w:rPr>
-          <w:rFonts w:eastAsia="Open Sans"/>
-          <w:sz w:val="21"/>
-          <w:szCs w:val="21"/>
-        </w:rPr>
-        <w:t xml:space="preserve">HW1: </w:t>
-      </w:r>
-      <w:r>
-        <w:rPr>
-          <w:rFonts w:eastAsia="Open Sans"/>
-          <w:sz w:val="21"/>
-          <w:szCs w:val="21"/>
-        </w:rPr>
-        <w:t>Building a basic UI</w:t>
-      </w:r>
-      <w:r>
-        <w:rPr>
-          <w:sz w:val="21"/>
-          <w:szCs w:val="21"/>
-        </w:rPr>
-        <w:t xml:space="preserve"> – </w:t>
-      </w:r>
-      <w:r>
-        <w:rPr>
-          <w:rFonts w:eastAsia="Open Sans"/>
-          <w:sz w:val="21"/>
-          <w:szCs w:val="21"/>
-        </w:rPr>
-        <w:t>Creating a basic UI is necessary to understanding how to organize shiny applications for users. Students are expected to choose one of the layouts discussed during the first week of class and create a basic layout using one of the generic datasets provided in some R packages (</w:t>
+        <w:ind w:left="180"/>
+        <w:rPr>
+          <w:rFonts w:eastAsia="Open Sans"/>
+          <w:sz w:val="21"/>
+          <w:szCs w:val="21"/>
+        </w:rPr>
+      </w:pPr>
+      <w:r>
+        <w:rPr>
+          <w:rFonts w:eastAsia="Open Sans"/>
+          <w:sz w:val="21"/>
+          <w:szCs w:val="21"/>
+        </w:rPr>
+        <w:t>All assignments will be turned in by providing a link to the student’s GitHub repository of their work. This will allow the instructor to view how the student’s code evolved over time, for some Homework Assignments only a few commits may be necessary, but it is anticipated that the projects students complete will require numerous commits. The number of commits will not impact a student’s overall grade.</w:t>
+      </w:r>
+      <w:r>
+        <w:rPr>
+          <w:rFonts w:eastAsia="Open Sans"/>
+          <w:sz w:val="21"/>
+          <w:szCs w:val="21"/>
+        </w:rPr>
+        <w:t xml:space="preserve"> Once you are done you should email the </w:t>
       </w:r>
       <w:proofErr w:type="spellStart"/>
       <w:r>
@@ -2476,7 +2487,7 @@
           <w:sz w:val="21"/>
           <w:szCs w:val="21"/>
         </w:rPr>
-        <w:t>mtcars</w:t>
+        <w:t>url</w:t>
       </w:r>
       <w:proofErr w:type="spellEnd"/>
       <w:r>
@@ -2485,7 +2496,7 @@
           <w:sz w:val="21"/>
           <w:szCs w:val="21"/>
         </w:rPr>
-        <w:t xml:space="preserve">, diamonds, </w:t>
+        <w:t xml:space="preserve"> of your </w:t>
       </w:r>
       <w:proofErr w:type="spellStart"/>
       <w:r>
@@ -2494,7 +2505,7 @@
           <w:sz w:val="21"/>
           <w:szCs w:val="21"/>
         </w:rPr>
-        <w:t>etc</w:t>
+        <w:t>github</w:t>
       </w:r>
       <w:proofErr w:type="spellEnd"/>
       <w:r>
@@ -2503,480 +2514,65 @@
           <w:sz w:val="21"/>
           <w:szCs w:val="21"/>
         </w:rPr>
-        <w:t>).</w:t>
-      </w:r>
-      <w:r>
-        <w:rPr>
-          <w:rFonts w:eastAsia="Open Sans"/>
-          <w:sz w:val="21"/>
-          <w:szCs w:val="21"/>
-        </w:rPr>
-        <w:t xml:space="preserve"> The UI should have three (3) input elements and one (1) static plot or data table.</w:t>
+        <w:t xml:space="preserve"> repo to {</w:t>
+      </w:r>
+      <w:proofErr w:type="spellStart"/>
+      <w:r>
+        <w:rPr>
+          <w:rFonts w:eastAsia="Open Sans"/>
+          <w:sz w:val="21"/>
+          <w:szCs w:val="21"/>
+        </w:rPr>
+        <w:t>cmu</w:t>
+      </w:r>
+      <w:proofErr w:type="spellEnd"/>
+      <w:r>
+        <w:rPr>
+          <w:rFonts w:eastAsia="Open Sans"/>
+          <w:sz w:val="21"/>
+          <w:szCs w:val="21"/>
+        </w:rPr>
+        <w:t xml:space="preserve"> email here}.</w:t>
       </w:r>
     </w:p>
     <w:p>
       <w:pPr>
         <w:pStyle w:val="Normal1"/>
-        <w:numPr>
-          <w:ilvl w:val="0"/>
-          <w:numId w:val="1"/>
-        </w:numPr>
-        <w:ind w:hanging="360"/>
-        <w:rPr>
-          <w:sz w:val="21"/>
-          <w:szCs w:val="21"/>
-        </w:rPr>
-      </w:pPr>
-      <w:r>
-        <w:rPr>
-          <w:rFonts w:eastAsia="Open Sans"/>
-          <w:sz w:val="21"/>
-          <w:szCs w:val="21"/>
-        </w:rPr>
-        <w:t xml:space="preserve">HW 2: </w:t>
-      </w:r>
-      <w:r>
-        <w:rPr>
-          <w:rFonts w:eastAsia="Open Sans"/>
-          <w:sz w:val="21"/>
-          <w:szCs w:val="21"/>
-        </w:rPr>
-        <w:t>Filtering a Plot</w:t>
-      </w:r>
-      <w:r>
-        <w:rPr>
-          <w:sz w:val="21"/>
-          <w:szCs w:val="21"/>
-        </w:rPr>
-        <w:t xml:space="preserve"> – </w:t>
-      </w:r>
-      <w:r>
-        <w:rPr>
-          <w:rFonts w:eastAsia="Open Sans"/>
-          <w:sz w:val="21"/>
-          <w:szCs w:val="21"/>
-        </w:rPr>
-        <w:t xml:space="preserve">Nearly every Shiny application requires you to translate user inputs to allow them to manipulate the data you visualize for them. Use ggplot2 and/or </w:t>
-      </w:r>
-      <w:proofErr w:type="spellStart"/>
-      <w:r>
-        <w:rPr>
-          <w:rFonts w:eastAsia="Open Sans"/>
-          <w:sz w:val="21"/>
-          <w:szCs w:val="21"/>
-        </w:rPr>
-        <w:t>plotly</w:t>
-      </w:r>
-      <w:proofErr w:type="spellEnd"/>
-      <w:r>
-        <w:rPr>
-          <w:rFonts w:eastAsia="Open Sans"/>
-          <w:sz w:val="21"/>
-          <w:szCs w:val="21"/>
-        </w:rPr>
-        <w:t xml:space="preserve"> to create three (3) different kinds of figures and one (1) data table.</w:t>
-      </w:r>
-      <w:r>
-        <w:rPr>
-          <w:rFonts w:eastAsia="Open Sans"/>
-          <w:sz w:val="21"/>
-          <w:szCs w:val="21"/>
-        </w:rPr>
-        <w:t xml:space="preserve"> You may use the UI you developed for Homework 1 as your basis for the assignment, or create a new one.</w:t>
-      </w:r>
+        <w:ind w:left="180"/>
+        <w:rPr>
+          <w:rFonts w:eastAsia="Open Sans"/>
+          <w:sz w:val="21"/>
+          <w:szCs w:val="21"/>
+        </w:rPr>
+      </w:pPr>
     </w:p>
     <w:p>
       <w:pPr>
         <w:pStyle w:val="Normal1"/>
-        <w:numPr>
-          <w:ilvl w:val="0"/>
-          <w:numId w:val="1"/>
-        </w:numPr>
-        <w:ind w:hanging="360"/>
-        <w:rPr>
-          <w:sz w:val="21"/>
-          <w:szCs w:val="21"/>
-        </w:rPr>
-      </w:pPr>
-      <w:r>
-        <w:rPr>
-          <w:rFonts w:eastAsia="Open Sans"/>
-          <w:sz w:val="21"/>
-          <w:szCs w:val="21"/>
-        </w:rPr>
-        <w:t xml:space="preserve">Project 1: Create a Dashboard </w:t>
-      </w:r>
-      <w:r>
-        <w:rPr>
-          <w:sz w:val="21"/>
-          <w:szCs w:val="21"/>
-        </w:rPr>
-        <w:t xml:space="preserve">– </w:t>
-      </w:r>
-      <w:r>
-        <w:rPr>
-          <w:rFonts w:eastAsia="Open Sans"/>
-          <w:sz w:val="21"/>
-          <w:szCs w:val="21"/>
-        </w:rPr>
-        <w:t xml:space="preserve">Creating multiple visuals from the same data is an important way to convey information to application users. Combining the information Students will create a Dashboard using a static download of an Open Data set provided from one of the resources listed in the learning resources section. Students may make their application in either </w:t>
-      </w:r>
-      <w:proofErr w:type="spellStart"/>
-      <w:r>
-        <w:rPr>
-          <w:rFonts w:eastAsia="Open Sans"/>
-          <w:sz w:val="21"/>
-          <w:szCs w:val="21"/>
-        </w:rPr>
-        <w:t>flexdashboard</w:t>
-      </w:r>
-      <w:proofErr w:type="spellEnd"/>
-      <w:r>
-        <w:rPr>
-          <w:rFonts w:eastAsia="Open Sans"/>
-          <w:sz w:val="21"/>
-          <w:szCs w:val="21"/>
-        </w:rPr>
-        <w:t xml:space="preserve"> or </w:t>
-      </w:r>
-      <w:proofErr w:type="spellStart"/>
-      <w:r>
-        <w:rPr>
-          <w:rFonts w:eastAsia="Open Sans"/>
-          <w:sz w:val="21"/>
-          <w:szCs w:val="21"/>
-        </w:rPr>
-        <w:t>shinydashboard</w:t>
-      </w:r>
-      <w:proofErr w:type="spellEnd"/>
-      <w:r>
-        <w:rPr>
-          <w:rFonts w:eastAsia="Open Sans"/>
-          <w:sz w:val="21"/>
-          <w:szCs w:val="21"/>
-        </w:rPr>
-        <w:t xml:space="preserve"> layouts.</w:t>
-      </w:r>
-      <w:r>
-        <w:rPr>
-          <w:rFonts w:eastAsia="Open Sans"/>
-          <w:sz w:val="21"/>
-          <w:szCs w:val="21"/>
-        </w:rPr>
-        <w:t xml:space="preserve"> It must include three (3) filters, three (3) single numeric based boxes/gauges, one (1) </w:t>
-      </w:r>
-      <w:proofErr w:type="spellStart"/>
-      <w:r>
-        <w:rPr>
-          <w:rFonts w:eastAsia="Open Sans"/>
-          <w:sz w:val="21"/>
-          <w:szCs w:val="21"/>
-        </w:rPr>
-        <w:t>datatable</w:t>
-      </w:r>
-      <w:proofErr w:type="spellEnd"/>
-      <w:r>
-        <w:rPr>
-          <w:rFonts w:eastAsia="Open Sans"/>
-          <w:sz w:val="21"/>
-          <w:szCs w:val="21"/>
-        </w:rPr>
-        <w:t>, and three (3) interactive and responsive charts.</w:t>
-      </w:r>
-    </w:p>
-    <w:p>
-      <w:pPr>
-        <w:pStyle w:val="Normal1"/>
-        <w:numPr>
-          <w:ilvl w:val="0"/>
-          <w:numId w:val="1"/>
-        </w:numPr>
-        <w:ind w:hanging="360"/>
-        <w:rPr>
-          <w:sz w:val="21"/>
-          <w:szCs w:val="21"/>
-        </w:rPr>
-      </w:pPr>
-      <w:r>
-        <w:rPr>
-          <w:sz w:val="21"/>
-          <w:szCs w:val="21"/>
-        </w:rPr>
-        <w:t>HW 3: API Calls – For many web applications it is important to pull information from somewhere else on the internet. For this assignment Students are expected to change the</w:t>
-      </w:r>
-      <w:r>
-        <w:rPr>
-          <w:sz w:val="21"/>
-          <w:szCs w:val="21"/>
-        </w:rPr>
-        <w:t>ir data source from a static file in their Dashboard application to a web resource.</w:t>
-      </w:r>
-    </w:p>
-    <w:p>
-      <w:pPr>
-        <w:pStyle w:val="Normal1"/>
-        <w:numPr>
-          <w:ilvl w:val="0"/>
-          <w:numId w:val="1"/>
-        </w:numPr>
-        <w:ind w:hanging="360"/>
-        <w:rPr>
-          <w:sz w:val="21"/>
-          <w:szCs w:val="21"/>
-        </w:rPr>
-      </w:pPr>
-      <w:r>
-        <w:rPr>
-          <w:sz w:val="21"/>
-          <w:szCs w:val="21"/>
-        </w:rPr>
-        <w:t>HW 4: Leaflet Map – Everyone loves maps, they like to zoom to where they live, where they’ve been, and it often p</w:t>
-      </w:r>
-      <w:r>
-        <w:rPr>
-          <w:sz w:val="21"/>
-          <w:szCs w:val="21"/>
-        </w:rPr>
-        <w:t>laces valuable context about their neighborhood, country and world. Students will create a series of leaflet maps with polygon, marker and raster data.</w:t>
-      </w:r>
-    </w:p>
-    <w:p>
-      <w:pPr>
-        <w:pStyle w:val="Normal1"/>
-        <w:numPr>
-          <w:ilvl w:val="0"/>
-          <w:numId w:val="1"/>
-        </w:numPr>
-        <w:ind w:hanging="360"/>
-        <w:rPr>
-          <w:sz w:val="21"/>
-          <w:szCs w:val="21"/>
-        </w:rPr>
-      </w:pPr>
-      <w:r>
-        <w:rPr>
-          <w:rFonts w:eastAsia="Open Sans"/>
-          <w:sz w:val="21"/>
-          <w:szCs w:val="21"/>
-        </w:rPr>
-        <w:lastRenderedPageBreak/>
-        <w:t xml:space="preserve">Project 2: </w:t>
-      </w:r>
-      <w:r>
-        <w:rPr>
-          <w:rFonts w:eastAsia="Open Sans"/>
-          <w:sz w:val="21"/>
-          <w:szCs w:val="21"/>
-        </w:rPr>
-        <w:t xml:space="preserve">Interactive Map </w:t>
-      </w:r>
-      <w:r>
-        <w:rPr>
-          <w:sz w:val="21"/>
-          <w:szCs w:val="21"/>
-        </w:rPr>
-        <w:t>–</w:t>
-      </w:r>
-      <w:r>
-        <w:rPr>
-          <w:sz w:val="21"/>
-          <w:szCs w:val="21"/>
-        </w:rPr>
-        <w:t xml:space="preserve"> </w:t>
-      </w:r>
-      <w:r>
-        <w:rPr>
-          <w:rFonts w:eastAsia="Open Sans"/>
-          <w:sz w:val="21"/>
-          <w:szCs w:val="21"/>
-        </w:rPr>
-        <w:t>To bring the entire course together students will create an interactive map that includes one (1)</w:t>
-      </w:r>
-      <w:r>
-        <w:rPr>
-          <w:rFonts w:eastAsia="Open Sans"/>
-          <w:sz w:val="21"/>
-          <w:szCs w:val="21"/>
-        </w:rPr>
-        <w:t xml:space="preserve"> interactive map, one (1) </w:t>
-      </w:r>
-      <w:proofErr w:type="spellStart"/>
-      <w:r>
-        <w:rPr>
-          <w:rFonts w:eastAsia="Open Sans"/>
-          <w:sz w:val="21"/>
-          <w:szCs w:val="21"/>
-        </w:rPr>
-        <w:t>datatable</w:t>
-      </w:r>
-      <w:proofErr w:type="spellEnd"/>
-      <w:r>
-        <w:rPr>
-          <w:rFonts w:eastAsia="Open Sans"/>
-          <w:sz w:val="21"/>
-          <w:szCs w:val="21"/>
-        </w:rPr>
-        <w:t xml:space="preserve">, and one (1) interactive chart or graph that pulls from a web API. Applications should be deployed and working on </w:t>
+        <w:ind w:left="180"/>
+        <w:rPr>
+          <w:rFonts w:eastAsia="Open Sans"/>
+          <w:sz w:val="21"/>
+          <w:szCs w:val="21"/>
+        </w:rPr>
+      </w:pPr>
+      <w:r>
+        <w:rPr>
+          <w:rFonts w:eastAsia="Open Sans"/>
+          <w:sz w:val="21"/>
+          <w:szCs w:val="21"/>
+        </w:rPr>
+        <w:t>A</w:t>
+      </w:r>
+      <w:r>
+        <w:rPr>
+          <w:rFonts w:eastAsia="Open Sans"/>
+          <w:sz w:val="21"/>
+          <w:szCs w:val="21"/>
+        </w:rPr>
+        <w:t xml:space="preserve">ssignments and projects are expected to follow </w:t>
       </w:r>
       <w:hyperlink r:id="rId17" w:history="1">
-        <w:r>
-          <w:rPr>
-            <w:rStyle w:val="Hyperlink"/>
-            <w:sz w:val="21"/>
-            <w:szCs w:val="21"/>
-          </w:rPr>
-          <w:t>shinyapps.io</w:t>
-        </w:r>
-      </w:hyperlink>
-      <w:r>
-        <w:rPr>
-          <w:rFonts w:eastAsia="Open Sans"/>
-          <w:sz w:val="21"/>
-          <w:szCs w:val="21"/>
-        </w:rPr>
-        <w:t>.</w:t>
-      </w:r>
-      <w:r>
-        <w:rPr>
-          <w:rFonts w:eastAsia="Open Sans"/>
-          <w:sz w:val="21"/>
-          <w:szCs w:val="21"/>
-        </w:rPr>
-        <w:t xml:space="preserve"> </w:t>
-      </w:r>
-    </w:p>
-    <w:p>
-      <w:pPr>
-        <w:pStyle w:val="Normal1"/>
-        <w:rPr>
-          <w:rFonts w:eastAsia="Open Sans"/>
-          <w:color w:val="666666"/>
-          <w:sz w:val="21"/>
-          <w:szCs w:val="21"/>
-        </w:rPr>
-      </w:pPr>
-      <w:bookmarkStart w:id="10" w:name="_2s8eyo1" w:colFirst="0" w:colLast="0"/>
-      <w:bookmarkEnd w:id="10"/>
-    </w:p>
-    <w:p>
-      <w:pPr>
-        <w:pStyle w:val="Normal1"/>
-        <w:ind w:left="180"/>
-        <w:rPr>
-          <w:rFonts w:eastAsia="Open Sans"/>
-          <w:sz w:val="21"/>
-          <w:szCs w:val="21"/>
-        </w:rPr>
-      </w:pPr>
-      <w:r>
-        <w:rPr>
-          <w:rFonts w:eastAsia="Open Sans"/>
-          <w:sz w:val="21"/>
-          <w:szCs w:val="21"/>
-        </w:rPr>
-        <w:t>All assignments will be turned in by providing a link to the student’s GitHub repository of their work. This will allow the instructor to view how the student’s code evolved over time, for some Homework Assignments only a few commits may be necessary, but it is anticipated that the projects students complete will require numerous commits. The number of commits will not impact a student’s overall grade.</w:t>
-      </w:r>
-      <w:r>
-        <w:rPr>
-          <w:rFonts w:eastAsia="Open Sans"/>
-          <w:sz w:val="21"/>
-          <w:szCs w:val="21"/>
-        </w:rPr>
-        <w:t xml:space="preserve"> Once you are done you should email the </w:t>
-      </w:r>
-      <w:proofErr w:type="spellStart"/>
-      <w:r>
-        <w:rPr>
-          <w:rFonts w:eastAsia="Open Sans"/>
-          <w:sz w:val="21"/>
-          <w:szCs w:val="21"/>
-        </w:rPr>
-        <w:t>url</w:t>
-      </w:r>
-      <w:proofErr w:type="spellEnd"/>
-      <w:r>
-        <w:rPr>
-          <w:rFonts w:eastAsia="Open Sans"/>
-          <w:sz w:val="21"/>
-          <w:szCs w:val="21"/>
-        </w:rPr>
-        <w:t xml:space="preserve"> of your </w:t>
-      </w:r>
-      <w:proofErr w:type="spellStart"/>
-      <w:r>
-        <w:rPr>
-          <w:rFonts w:eastAsia="Open Sans"/>
-          <w:sz w:val="21"/>
-          <w:szCs w:val="21"/>
-        </w:rPr>
-        <w:t>github</w:t>
-      </w:r>
-      <w:proofErr w:type="spellEnd"/>
-      <w:r>
-        <w:rPr>
-          <w:rFonts w:eastAsia="Open Sans"/>
-          <w:sz w:val="21"/>
-          <w:szCs w:val="21"/>
-        </w:rPr>
-        <w:t xml:space="preserve"> repo to {</w:t>
-      </w:r>
-      <w:proofErr w:type="spellStart"/>
-      <w:r>
-        <w:rPr>
-          <w:rFonts w:eastAsia="Open Sans"/>
-          <w:sz w:val="21"/>
-          <w:szCs w:val="21"/>
-        </w:rPr>
-        <w:t>cmu</w:t>
-      </w:r>
-      <w:proofErr w:type="spellEnd"/>
-      <w:r>
-        <w:rPr>
-          <w:rFonts w:eastAsia="Open Sans"/>
-          <w:sz w:val="21"/>
-          <w:szCs w:val="21"/>
-        </w:rPr>
-        <w:t xml:space="preserve"> email here}.</w:t>
-      </w:r>
-    </w:p>
-    <w:p>
-      <w:pPr>
-        <w:pStyle w:val="Normal1"/>
-        <w:ind w:left="180"/>
-        <w:rPr>
-          <w:rFonts w:eastAsia="Open Sans"/>
-          <w:sz w:val="21"/>
-          <w:szCs w:val="21"/>
-        </w:rPr>
-      </w:pPr>
-    </w:p>
-    <w:p>
-      <w:pPr>
-        <w:pStyle w:val="Normal1"/>
-        <w:ind w:left="180"/>
-        <w:rPr>
-          <w:rFonts w:eastAsia="Open Sans"/>
-          <w:sz w:val="21"/>
-          <w:szCs w:val="21"/>
-        </w:rPr>
-      </w:pPr>
-      <w:r>
-        <w:rPr>
-          <w:rFonts w:eastAsia="Open Sans"/>
-          <w:sz w:val="21"/>
-          <w:szCs w:val="21"/>
-        </w:rPr>
-        <w:t>A</w:t>
-      </w:r>
-      <w:r>
-        <w:rPr>
-          <w:rFonts w:eastAsia="Open Sans"/>
-          <w:sz w:val="21"/>
-          <w:szCs w:val="21"/>
-        </w:rPr>
-        <w:t xml:space="preserve">ssignments and projects are expected to follow </w:t>
-      </w:r>
-      <w:hyperlink r:id="rId18" w:history="1">
         <w:r>
           <w:rPr>
             <w:rStyle w:val="Hyperlink"/>
@@ -3473,6 +3069,7 @@
                 <w:sz w:val="21"/>
                 <w:szCs w:val="21"/>
               </w:rPr>
+              <w:lastRenderedPageBreak/>
               <w:t>R (F)</w:t>
             </w:r>
           </w:p>
@@ -3521,8 +3118,8 @@
           <w:szCs w:val="21"/>
         </w:rPr>
       </w:pPr>
-      <w:bookmarkStart w:id="11" w:name="_17dp8vu" w:colFirst="0" w:colLast="0"/>
-      <w:bookmarkEnd w:id="11"/>
+      <w:bookmarkStart w:id="10" w:name="_17dp8vu" w:colFirst="0" w:colLast="0"/>
+      <w:bookmarkEnd w:id="10"/>
       <w:r>
         <w:rPr>
           <w:rFonts w:eastAsia="Open Sans"/>
@@ -3723,7 +3320,41 @@
           <w:sz w:val="21"/>
           <w:szCs w:val="21"/>
         </w:rPr>
-        <w:t>Attendance is not mandatory, so long as students show in their homework and projects that they have mastered the objectives of the course.</w:t>
+        <w:t>Attendance is an important factor in learning the course material and seeking guidance from the professor, however no attendance will be taken</w:t>
+      </w:r>
+      <w:r>
+        <w:rPr>
+          <w:rFonts w:eastAsia="Open Sans"/>
+          <w:sz w:val="21"/>
+          <w:szCs w:val="21"/>
+        </w:rPr>
+        <w:t>.</w:t>
+      </w:r>
+      <w:r>
+        <w:rPr>
+          <w:rFonts w:eastAsia="Open Sans"/>
+          <w:sz w:val="21"/>
+          <w:szCs w:val="21"/>
+        </w:rPr>
+        <w:t xml:space="preserve"> For students who may be sick or otherwise unable to attend class, lectures slides will be available online in advance on the course </w:t>
+      </w:r>
+      <w:proofErr w:type="spellStart"/>
+      <w:r>
+        <w:rPr>
+          <w:rFonts w:eastAsia="Open Sans"/>
+          <w:sz w:val="21"/>
+          <w:szCs w:val="21"/>
+        </w:rPr>
+        <w:t>Github</w:t>
+      </w:r>
+      <w:proofErr w:type="spellEnd"/>
+      <w:r>
+        <w:rPr>
+          <w:rFonts w:eastAsia="Open Sans"/>
+          <w:sz w:val="21"/>
+          <w:szCs w:val="21"/>
+        </w:rPr>
+        <w:t xml:space="preserve"> page.</w:t>
       </w:r>
     </w:p>
     <w:p>
@@ -3795,7 +3426,23 @@
           <w:sz w:val="21"/>
           <w:szCs w:val="21"/>
         </w:rPr>
-        <w:t>Students cannot work on any assignments in groups, for applications of this size multiple programmers would be overkill.</w:t>
+        <w:t>Students may work together on assignments, but each student is required to submit their own code/application. Students</w:t>
+      </w:r>
+      <w:r>
+        <w:rPr>
+          <w:rFonts w:eastAsia="Open Sans"/>
+          <w:sz w:val="21"/>
+          <w:szCs w:val="21"/>
+        </w:rPr>
+        <w:t xml:space="preserve"> should </w:t>
+      </w:r>
+      <w:r>
+        <w:rPr>
+          <w:rFonts w:eastAsia="Open Sans"/>
+          <w:sz w:val="21"/>
+          <w:szCs w:val="21"/>
+        </w:rPr>
+        <w:t>regularly commit their code milestones to</w:t>
       </w:r>
       <w:r>
         <w:rPr>
@@ -3804,6 +3451,32 @@
           <w:szCs w:val="21"/>
         </w:rPr>
         <w:t xml:space="preserve"> </w:t>
+      </w:r>
+      <w:proofErr w:type="spellStart"/>
+      <w:r>
+        <w:rPr>
+          <w:rFonts w:eastAsia="Open Sans"/>
+          <w:sz w:val="21"/>
+          <w:szCs w:val="21"/>
+        </w:rPr>
+        <w:t>Git</w:t>
+      </w:r>
+      <w:r>
+        <w:rPr>
+          <w:rFonts w:eastAsia="Open Sans"/>
+          <w:sz w:val="21"/>
+          <w:szCs w:val="21"/>
+        </w:rPr>
+        <w:t>hub</w:t>
+      </w:r>
+      <w:proofErr w:type="spellEnd"/>
+      <w:r>
+        <w:rPr>
+          <w:rFonts w:eastAsia="Open Sans"/>
+          <w:sz w:val="21"/>
+          <w:szCs w:val="21"/>
+        </w:rPr>
+        <w:t>, including things that did not work.</w:t>
       </w:r>
     </w:p>
     <w:p>
@@ -3870,8 +3543,18 @@
           <w:sz w:val="21"/>
           <w:szCs w:val="21"/>
         </w:rPr>
-        <w:t xml:space="preserve"> Students are expected to provide some kind of basic documentation of the event.</w:t>
-      </w:r>
+        <w:t xml:space="preserve"> Students are expected to provide some kind of basic documentation of the </w:t>
+      </w:r>
+      <w:r>
+        <w:rPr>
+          <w:rFonts w:eastAsia="Open Sans"/>
+          <w:sz w:val="21"/>
+          <w:szCs w:val="21"/>
+        </w:rPr>
+        <w:t>occurance.</w:t>
+      </w:r>
+      <w:bookmarkStart w:id="11" w:name="_GoBack"/>
+      <w:bookmarkEnd w:id="11"/>
     </w:p>
     <w:p>
       <w:pPr>
@@ -3941,7 +3624,6 @@
           <w:sz w:val="21"/>
           <w:szCs w:val="21"/>
         </w:rPr>
-        <w:lastRenderedPageBreak/>
         <w:t>Statement on student wellness</w:t>
       </w:r>
       <w:r>
@@ -3960,7 +3642,7 @@
         </w:rPr>
         <w:t>As a student, you may experience a range of challenges that can interfere with learning, such as strained relationships, increased anxiety, substance use, feeling down, difficulty concentrating and/or lack of motivation. These mental health concerns or stressful events may diminish your academic performance and/or reduce your ability to participate in daily activities. CMU services are available, and treatment does work. You can learn more about confidential mental health services available on campus at: </w:t>
       </w:r>
-      <w:hyperlink r:id="rId19" w:history="1">
+      <w:hyperlink r:id="rId18" w:history="1">
         <w:r>
           <w:rPr>
             <w:rFonts w:eastAsia="Open Sans"/>
@@ -4054,6 +3736,25 @@
     </w:p>
     <w:p>
       <w:pPr>
+        <w:rPr>
+          <w:rFonts w:eastAsia="Open Sans"/>
+          <w:b/>
+          <w:sz w:val="21"/>
+          <w:szCs w:val="21"/>
+        </w:rPr>
+      </w:pPr>
+      <w:r>
+        <w:rPr>
+          <w:rFonts w:eastAsia="Open Sans"/>
+          <w:b/>
+          <w:sz w:val="21"/>
+          <w:szCs w:val="21"/>
+        </w:rPr>
+        <w:br w:type="page"/>
+      </w:r>
+    </w:p>
+    <w:p>
+      <w:pPr>
         <w:pStyle w:val="Heading1"/>
         <w:rPr>
           <w:shd w:val="clear" w:color="auto" w:fill="C9DAF8"/>
@@ -4069,13 +3770,14 @@
           <w:sz w:val="21"/>
           <w:szCs w:val="21"/>
         </w:rPr>
+        <w:lastRenderedPageBreak/>
         <w:t>Course Schedule</w:t>
       </w:r>
     </w:p>
     <w:tbl>
       <w:tblPr>
         <w:tblStyle w:val="a4"/>
-        <w:tblW w:w="10600" w:type="dxa"/>
+        <w:tblW w:w="10662" w:type="dxa"/>
         <w:tblInd w:w="100" w:type="dxa"/>
         <w:tblBorders>
           <w:insideH w:val="single" w:sz="4" w:space="0" w:color="000000"/>
@@ -4085,15 +3787,18 @@
         <w:tblLook w:val="0600" w:firstRow="0" w:lastRow="0" w:firstColumn="0" w:lastColumn="0" w:noHBand="1" w:noVBand="1"/>
       </w:tblPr>
       <w:tblGrid>
-        <w:gridCol w:w="1075"/>
-        <w:gridCol w:w="3685"/>
-        <w:gridCol w:w="2700"/>
-        <w:gridCol w:w="3140"/>
+        <w:gridCol w:w="1081"/>
+        <w:gridCol w:w="3707"/>
+        <w:gridCol w:w="2716"/>
+        <w:gridCol w:w="3158"/>
       </w:tblGrid>
       <w:tr>
-        <w:tc>
-          <w:tcPr>
-            <w:tcW w:w="1075" w:type="dxa"/>
+        <w:trPr>
+          <w:trHeight w:val="436"/>
+        </w:trPr>
+        <w:tc>
+          <w:tcPr>
+            <w:tcW w:w="1081" w:type="dxa"/>
             <w:shd w:val="clear" w:color="auto" w:fill="FFFFFF"/>
             <w:tcMar>
               <w:top w:w="100" w:type="dxa"/>
@@ -4127,7 +3832,7 @@
         </w:tc>
         <w:tc>
           <w:tcPr>
-            <w:tcW w:w="3685" w:type="dxa"/>
+            <w:tcW w:w="3707" w:type="dxa"/>
             <w:shd w:val="clear" w:color="auto" w:fill="FFFFFF"/>
             <w:tcMar>
               <w:top w:w="100" w:type="dxa"/>
@@ -4160,7 +3865,7 @@
         </w:tc>
         <w:tc>
           <w:tcPr>
-            <w:tcW w:w="2700" w:type="dxa"/>
+            <w:tcW w:w="2716" w:type="dxa"/>
             <w:shd w:val="clear" w:color="auto" w:fill="FFFFFF"/>
             <w:tcMar>
               <w:top w:w="100" w:type="dxa"/>
@@ -4193,7 +3898,7 @@
         </w:tc>
         <w:tc>
           <w:tcPr>
-            <w:tcW w:w="3140" w:type="dxa"/>
+            <w:tcW w:w="3158" w:type="dxa"/>
             <w:shd w:val="clear" w:color="auto" w:fill="FFFFFF"/>
             <w:tcMar>
               <w:top w:w="100" w:type="dxa"/>
@@ -4226,78 +3931,121 @@
         </w:tc>
       </w:tr>
       <w:tr>
-        <w:tc>
-          <w:tcPr>
-            <w:tcW w:w="1075" w:type="dxa"/>
-            <w:tcMar>
-              <w:top w:w="100" w:type="dxa"/>
-              <w:left w:w="100" w:type="dxa"/>
-              <w:bottom w:w="100" w:type="dxa"/>
-              <w:right w:w="100" w:type="dxa"/>
-            </w:tcMar>
-          </w:tcPr>
-          <w:p>
-            <w:pPr>
-              <w:pStyle w:val="Normal1"/>
-              <w:contextualSpacing w:val="0"/>
-              <w:rPr>
-                <w:rFonts w:eastAsia="Open Sans"/>
-                <w:sz w:val="21"/>
-                <w:szCs w:val="21"/>
-              </w:rPr>
-            </w:pPr>
-            <w:r>
-              <w:rPr>
-                <w:sz w:val="21"/>
-                <w:szCs w:val="21"/>
-              </w:rPr>
-              <w:t>1</w:t>
-            </w:r>
-          </w:p>
-        </w:tc>
-        <w:tc>
-          <w:tcPr>
-            <w:tcW w:w="3685" w:type="dxa"/>
-            <w:tcMar>
-              <w:top w:w="100" w:type="dxa"/>
-              <w:left w:w="100" w:type="dxa"/>
-              <w:bottom w:w="100" w:type="dxa"/>
-              <w:right w:w="100" w:type="dxa"/>
-            </w:tcMar>
-          </w:tcPr>
-          <w:p>
-            <w:pPr>
-              <w:pStyle w:val="Normal1"/>
-              <w:contextualSpacing w:val="0"/>
-              <w:rPr>
-                <w:rFonts w:eastAsia="Open Sans"/>
-                <w:sz w:val="21"/>
-                <w:szCs w:val="21"/>
-              </w:rPr>
-            </w:pPr>
-            <w:r>
-              <w:rPr>
-                <w:sz w:val="21"/>
-                <w:szCs w:val="21"/>
-              </w:rPr>
-              <w:t>Basic Concepts of R and Shiny Apps</w:t>
-            </w:r>
-          </w:p>
-        </w:tc>
-        <w:tc>
-          <w:tcPr>
-            <w:tcW w:w="2700" w:type="dxa"/>
-            <w:tcMar>
-              <w:top w:w="100" w:type="dxa"/>
-              <w:left w:w="100" w:type="dxa"/>
-              <w:bottom w:w="100" w:type="dxa"/>
-              <w:right w:w="100" w:type="dxa"/>
-            </w:tcMar>
-          </w:tcPr>
-          <w:p>
-            <w:pPr>
-              <w:pStyle w:val="Normal1"/>
-              <w:contextualSpacing w:val="0"/>
+        <w:trPr>
+          <w:trHeight w:val="633"/>
+        </w:trPr>
+        <w:tc>
+          <w:tcPr>
+            <w:tcW w:w="1081" w:type="dxa"/>
+            <w:tcMar>
+              <w:top w:w="100" w:type="dxa"/>
+              <w:left w:w="100" w:type="dxa"/>
+              <w:bottom w:w="100" w:type="dxa"/>
+              <w:right w:w="100" w:type="dxa"/>
+            </w:tcMar>
+          </w:tcPr>
+          <w:p>
+            <w:pPr>
+              <w:pStyle w:val="Normal1"/>
+              <w:rPr>
+                <w:sz w:val="21"/>
+                <w:szCs w:val="21"/>
+              </w:rPr>
+            </w:pPr>
+            <w:r>
+              <w:rPr>
+                <w:sz w:val="21"/>
+                <w:szCs w:val="21"/>
+              </w:rPr>
+              <w:t>Class</w:t>
+            </w:r>
+            <w:r>
+              <w:rPr>
+                <w:sz w:val="21"/>
+                <w:szCs w:val="21"/>
+              </w:rPr>
+              <w:t xml:space="preserve"> 1</w:t>
+            </w:r>
+          </w:p>
+        </w:tc>
+        <w:tc>
+          <w:tcPr>
+            <w:tcW w:w="3707" w:type="dxa"/>
+            <w:tcMar>
+              <w:top w:w="100" w:type="dxa"/>
+              <w:left w:w="100" w:type="dxa"/>
+              <w:bottom w:w="100" w:type="dxa"/>
+              <w:right w:w="100" w:type="dxa"/>
+            </w:tcMar>
+          </w:tcPr>
+          <w:p>
+            <w:pPr>
+              <w:pStyle w:val="Normal1"/>
+              <w:rPr>
+                <w:rFonts w:eastAsia="Open Sans"/>
+                <w:sz w:val="21"/>
+                <w:szCs w:val="21"/>
+              </w:rPr>
+            </w:pPr>
+            <w:r>
+              <w:rPr>
+                <w:rFonts w:eastAsia="Open Sans"/>
+                <w:sz w:val="21"/>
+                <w:szCs w:val="21"/>
+              </w:rPr>
+              <w:t xml:space="preserve">Course Intro and </w:t>
+            </w:r>
+            <w:r>
+              <w:rPr>
+                <w:rFonts w:eastAsia="Open Sans"/>
+                <w:sz w:val="21"/>
+                <w:szCs w:val="21"/>
+              </w:rPr>
+              <w:t>b</w:t>
+            </w:r>
+            <w:r>
+              <w:rPr>
+                <w:sz w:val="21"/>
+                <w:szCs w:val="21"/>
+              </w:rPr>
+              <w:t>asic concepts of R</w:t>
+            </w:r>
+            <w:r>
+              <w:rPr>
+                <w:sz w:val="21"/>
+                <w:szCs w:val="21"/>
+              </w:rPr>
+              <w:t xml:space="preserve"> Shiny </w:t>
+            </w:r>
+            <w:r>
+              <w:rPr>
+                <w:sz w:val="21"/>
+                <w:szCs w:val="21"/>
+              </w:rPr>
+              <w:t>a</w:t>
+            </w:r>
+            <w:r>
+              <w:rPr>
+                <w:sz w:val="21"/>
+                <w:szCs w:val="21"/>
+              </w:rPr>
+              <w:t>pps</w:t>
+            </w:r>
+          </w:p>
+        </w:tc>
+        <w:tc>
+          <w:tcPr>
+            <w:tcW w:w="2716" w:type="dxa"/>
+            <w:tcMar>
+              <w:top w:w="100" w:type="dxa"/>
+              <w:left w:w="100" w:type="dxa"/>
+              <w:bottom w:w="100" w:type="dxa"/>
+              <w:right w:w="100" w:type="dxa"/>
+            </w:tcMar>
+          </w:tcPr>
+          <w:p>
+            <w:pPr>
+              <w:pStyle w:val="Normal1"/>
               <w:rPr>
                 <w:rFonts w:eastAsia="Open Sans"/>
                 <w:sz w:val="21"/>
@@ -4324,145 +4072,171 @@
         </w:tc>
         <w:tc>
           <w:tcPr>
-            <w:tcW w:w="3140" w:type="dxa"/>
-            <w:tcMar>
-              <w:top w:w="100" w:type="dxa"/>
-              <w:left w:w="100" w:type="dxa"/>
-              <w:bottom w:w="100" w:type="dxa"/>
-              <w:right w:w="100" w:type="dxa"/>
-            </w:tcMar>
-          </w:tcPr>
-          <w:p>
-            <w:pPr>
-              <w:pStyle w:val="Normal1"/>
-              <w:contextualSpacing w:val="0"/>
-              <w:rPr>
-                <w:rFonts w:eastAsia="Open Sans"/>
-                <w:sz w:val="21"/>
-                <w:szCs w:val="21"/>
-              </w:rPr>
-            </w:pPr>
-            <w:r>
-              <w:rPr>
-                <w:rFonts w:eastAsia="Open Sans"/>
-                <w:sz w:val="21"/>
-                <w:szCs w:val="21"/>
-              </w:rPr>
-              <w:t>HW 1</w:t>
-            </w:r>
+            <w:tcW w:w="3158" w:type="dxa"/>
+            <w:tcMar>
+              <w:top w:w="100" w:type="dxa"/>
+              <w:left w:w="100" w:type="dxa"/>
+              <w:bottom w:w="100" w:type="dxa"/>
+              <w:right w:w="100" w:type="dxa"/>
+            </w:tcMar>
+          </w:tcPr>
+          <w:p>
+            <w:pPr>
+              <w:pStyle w:val="Normal1"/>
+              <w:rPr>
+                <w:rFonts w:eastAsia="Open Sans"/>
+                <w:sz w:val="21"/>
+                <w:szCs w:val="21"/>
+              </w:rPr>
+            </w:pPr>
           </w:p>
         </w:tc>
       </w:tr>
       <w:tr>
-        <w:tc>
-          <w:tcPr>
-            <w:tcW w:w="1075" w:type="dxa"/>
-            <w:tcMar>
-              <w:top w:w="100" w:type="dxa"/>
-              <w:left w:w="100" w:type="dxa"/>
-              <w:bottom w:w="100" w:type="dxa"/>
-              <w:right w:w="100" w:type="dxa"/>
-            </w:tcMar>
-          </w:tcPr>
-          <w:p>
-            <w:pPr>
-              <w:pStyle w:val="Normal1"/>
-              <w:contextualSpacing w:val="0"/>
-              <w:rPr>
-                <w:rFonts w:eastAsia="Open Sans"/>
-                <w:sz w:val="21"/>
-                <w:szCs w:val="21"/>
-              </w:rPr>
-            </w:pPr>
-            <w:r>
-              <w:rPr>
-                <w:sz w:val="21"/>
-                <w:szCs w:val="21"/>
-              </w:rPr>
-              <w:t>2</w:t>
-            </w:r>
-          </w:p>
-        </w:tc>
-        <w:tc>
-          <w:tcPr>
-            <w:tcW w:w="3685" w:type="dxa"/>
-            <w:tcMar>
-              <w:top w:w="100" w:type="dxa"/>
-              <w:left w:w="100" w:type="dxa"/>
-              <w:bottom w:w="100" w:type="dxa"/>
-              <w:right w:w="100" w:type="dxa"/>
-            </w:tcMar>
-          </w:tcPr>
-          <w:p>
-            <w:pPr>
-              <w:pStyle w:val="Normal1"/>
-              <w:contextualSpacing w:val="0"/>
-              <w:rPr>
-                <w:rFonts w:eastAsia="Open Sans"/>
-                <w:sz w:val="21"/>
-                <w:szCs w:val="21"/>
-              </w:rPr>
-            </w:pPr>
-            <w:r>
-              <w:rPr>
-                <w:sz w:val="21"/>
-                <w:szCs w:val="21"/>
-              </w:rPr>
-              <w:t>Inputs, Outputs, Filtering Reactive Functions and UI Updates</w:t>
-            </w:r>
-          </w:p>
-        </w:tc>
-        <w:tc>
-          <w:tcPr>
-            <w:tcW w:w="2700" w:type="dxa"/>
-            <w:tcMar>
-              <w:top w:w="100" w:type="dxa"/>
-              <w:left w:w="100" w:type="dxa"/>
-              <w:bottom w:w="100" w:type="dxa"/>
-              <w:right w:w="100" w:type="dxa"/>
-            </w:tcMar>
-          </w:tcPr>
-          <w:p>
-            <w:pPr>
-              <w:pStyle w:val="Normal1"/>
-              <w:contextualSpacing w:val="0"/>
-              <w:rPr>
-                <w:rFonts w:eastAsia="Open Sans"/>
-                <w:sz w:val="21"/>
-                <w:szCs w:val="21"/>
-              </w:rPr>
-            </w:pPr>
-            <w:r>
-              <w:rPr>
-                <w:rFonts w:eastAsia="Open Sans"/>
-                <w:sz w:val="21"/>
-                <w:szCs w:val="21"/>
-              </w:rPr>
-              <w:t>Use</w:t>
-            </w:r>
-            <w:r>
-              <w:rPr>
-                <w:rFonts w:eastAsia="Open Sans"/>
-                <w:sz w:val="21"/>
-                <w:szCs w:val="21"/>
-              </w:rPr>
-              <w:t xml:space="preserve"> R to generate interactive charts, maps</w:t>
-            </w:r>
-            <w:r>
-              <w:rPr>
-                <w:rFonts w:eastAsia="Open Sans"/>
-                <w:sz w:val="21"/>
-                <w:szCs w:val="21"/>
-              </w:rPr>
-              <w:t>, tables</w:t>
-            </w:r>
-            <w:r>
-              <w:rPr>
-                <w:rFonts w:eastAsia="Open Sans"/>
-                <w:sz w:val="21"/>
-                <w:szCs w:val="21"/>
-              </w:rPr>
-              <w:t xml:space="preserve"> and graphs</w:t>
+        <w:trPr>
+          <w:trHeight w:val="633"/>
+        </w:trPr>
+        <w:tc>
+          <w:tcPr>
+            <w:tcW w:w="1081" w:type="dxa"/>
+            <w:tcMar>
+              <w:top w:w="100" w:type="dxa"/>
+              <w:left w:w="100" w:type="dxa"/>
+              <w:bottom w:w="100" w:type="dxa"/>
+              <w:right w:w="100" w:type="dxa"/>
+            </w:tcMar>
+          </w:tcPr>
+          <w:p>
+            <w:pPr>
+              <w:pStyle w:val="Normal1"/>
+              <w:rPr>
+                <w:sz w:val="21"/>
+                <w:szCs w:val="21"/>
+              </w:rPr>
+            </w:pPr>
+            <w:r>
+              <w:rPr>
+                <w:sz w:val="21"/>
+                <w:szCs w:val="21"/>
+              </w:rPr>
+              <w:t>Class 2</w:t>
+            </w:r>
+          </w:p>
+        </w:tc>
+        <w:tc>
+          <w:tcPr>
+            <w:tcW w:w="3707" w:type="dxa"/>
+            <w:tcMar>
+              <w:top w:w="100" w:type="dxa"/>
+              <w:left w:w="100" w:type="dxa"/>
+              <w:bottom w:w="100" w:type="dxa"/>
+              <w:right w:w="100" w:type="dxa"/>
+            </w:tcMar>
+          </w:tcPr>
+          <w:p>
+            <w:pPr>
+              <w:pStyle w:val="Normal1"/>
+              <w:rPr>
+                <w:sz w:val="21"/>
+                <w:szCs w:val="21"/>
+              </w:rPr>
+            </w:pPr>
+            <w:proofErr w:type="spellStart"/>
+            <w:r>
+              <w:rPr>
+                <w:rFonts w:eastAsia="Open Sans"/>
+                <w:sz w:val="21"/>
+                <w:szCs w:val="21"/>
+              </w:rPr>
+              <w:t>G</w:t>
+            </w:r>
+            <w:r>
+              <w:rPr>
+                <w:rFonts w:eastAsia="Open Sans"/>
+                <w:sz w:val="21"/>
+                <w:szCs w:val="21"/>
+              </w:rPr>
+              <w:t>gplot</w:t>
+            </w:r>
+            <w:proofErr w:type="spellEnd"/>
+            <w:r>
+              <w:rPr>
+                <w:rFonts w:eastAsia="Open Sans"/>
+                <w:sz w:val="21"/>
+                <w:szCs w:val="21"/>
+              </w:rPr>
+              <w:t xml:space="preserve"> 2 refreshe</w:t>
+            </w:r>
+            <w:r>
+              <w:rPr>
+                <w:rFonts w:eastAsia="Open Sans"/>
+                <w:sz w:val="21"/>
+                <w:szCs w:val="21"/>
+              </w:rPr>
+              <w:t>r</w:t>
+            </w:r>
+            <w:r>
+              <w:rPr>
+                <w:rFonts w:eastAsia="Open Sans"/>
+                <w:sz w:val="21"/>
+                <w:szCs w:val="21"/>
+              </w:rPr>
+              <w:t xml:space="preserve">, </w:t>
+            </w:r>
+            <w:proofErr w:type="spellStart"/>
+            <w:r>
+              <w:rPr>
+                <w:rFonts w:eastAsia="Open Sans"/>
+                <w:sz w:val="21"/>
+                <w:szCs w:val="21"/>
+              </w:rPr>
+              <w:t>Github</w:t>
+            </w:r>
+            <w:proofErr w:type="spellEnd"/>
+            <w:r>
+              <w:rPr>
+                <w:rFonts w:eastAsia="Open Sans"/>
+                <w:sz w:val="21"/>
+                <w:szCs w:val="21"/>
+              </w:rPr>
+              <w:t xml:space="preserve"> &amp; d</w:t>
+            </w:r>
+            <w:r>
+              <w:rPr>
+                <w:rFonts w:eastAsia="Open Sans"/>
+                <w:sz w:val="21"/>
+                <w:szCs w:val="21"/>
+              </w:rPr>
+              <w:t>eploying to shiny apps.io</w:t>
+            </w:r>
+          </w:p>
+        </w:tc>
+        <w:tc>
+          <w:tcPr>
+            <w:tcW w:w="2716" w:type="dxa"/>
+            <w:tcMar>
+              <w:top w:w="100" w:type="dxa"/>
+              <w:left w:w="100" w:type="dxa"/>
+              <w:bottom w:w="100" w:type="dxa"/>
+              <w:right w:w="100" w:type="dxa"/>
+            </w:tcMar>
+          </w:tcPr>
+          <w:p>
+            <w:pPr>
+              <w:pStyle w:val="Normal1"/>
+              <w:rPr>
+                <w:rFonts w:eastAsia="Open Sans"/>
+                <w:sz w:val="21"/>
+                <w:szCs w:val="21"/>
+              </w:rPr>
+            </w:pPr>
+            <w:r>
+              <w:rPr>
+                <w:rFonts w:eastAsia="Open Sans"/>
+                <w:sz w:val="21"/>
+                <w:szCs w:val="21"/>
+              </w:rPr>
+              <w:t>How to create, customize and deploy R Shiny web applications</w:t>
             </w:r>
             <w:r>
               <w:rPr>
@@ -4476,108 +4250,98 @@
         </w:tc>
         <w:tc>
           <w:tcPr>
-            <w:tcW w:w="3140" w:type="dxa"/>
-            <w:tcMar>
-              <w:top w:w="100" w:type="dxa"/>
-              <w:left w:w="100" w:type="dxa"/>
-              <w:bottom w:w="100" w:type="dxa"/>
-              <w:right w:w="100" w:type="dxa"/>
-            </w:tcMar>
-          </w:tcPr>
-          <w:p>
-            <w:pPr>
-              <w:pStyle w:val="Normal1"/>
-              <w:contextualSpacing w:val="0"/>
-              <w:rPr>
-                <w:rFonts w:eastAsia="Open Sans"/>
-                <w:sz w:val="21"/>
-                <w:szCs w:val="21"/>
-              </w:rPr>
-            </w:pPr>
-            <w:r>
-              <w:rPr>
-                <w:rFonts w:eastAsia="Open Sans"/>
-                <w:sz w:val="21"/>
-                <w:szCs w:val="21"/>
-              </w:rPr>
-              <w:t>HW 2</w:t>
-            </w:r>
+            <w:tcW w:w="3158" w:type="dxa"/>
+            <w:tcMar>
+              <w:top w:w="100" w:type="dxa"/>
+              <w:left w:w="100" w:type="dxa"/>
+              <w:bottom w:w="100" w:type="dxa"/>
+              <w:right w:w="100" w:type="dxa"/>
+            </w:tcMar>
+          </w:tcPr>
+          <w:p>
+            <w:pPr>
+              <w:pStyle w:val="Normal1"/>
+              <w:rPr>
+                <w:rFonts w:eastAsia="Open Sans"/>
+                <w:sz w:val="21"/>
+                <w:szCs w:val="21"/>
+              </w:rPr>
+            </w:pPr>
           </w:p>
         </w:tc>
       </w:tr>
       <w:tr>
-        <w:tc>
-          <w:tcPr>
-            <w:tcW w:w="1075" w:type="dxa"/>
-            <w:tcMar>
-              <w:top w:w="100" w:type="dxa"/>
-              <w:left w:w="100" w:type="dxa"/>
-              <w:bottom w:w="100" w:type="dxa"/>
-              <w:right w:w="100" w:type="dxa"/>
-            </w:tcMar>
-          </w:tcPr>
-          <w:p>
-            <w:pPr>
-              <w:pStyle w:val="Normal1"/>
-              <w:contextualSpacing w:val="0"/>
-              <w:rPr>
-                <w:rFonts w:eastAsia="Open Sans"/>
-                <w:sz w:val="21"/>
-                <w:szCs w:val="21"/>
-              </w:rPr>
-            </w:pPr>
-            <w:r>
-              <w:rPr>
-                <w:sz w:val="21"/>
-                <w:szCs w:val="21"/>
-              </w:rPr>
-              <w:t>3</w:t>
-            </w:r>
-          </w:p>
-        </w:tc>
-        <w:tc>
-          <w:tcPr>
-            <w:tcW w:w="3685" w:type="dxa"/>
-            <w:tcMar>
-              <w:top w:w="100" w:type="dxa"/>
-              <w:left w:w="100" w:type="dxa"/>
-              <w:bottom w:w="100" w:type="dxa"/>
-              <w:right w:w="100" w:type="dxa"/>
-            </w:tcMar>
-          </w:tcPr>
-          <w:p>
-            <w:pPr>
-              <w:pStyle w:val="Normal1"/>
-              <w:contextualSpacing w:val="0"/>
-              <w:rPr>
-                <w:rFonts w:eastAsia="Open Sans"/>
-                <w:sz w:val="21"/>
-                <w:szCs w:val="21"/>
-              </w:rPr>
-            </w:pPr>
-            <w:r>
-              <w:rPr>
-                <w:sz w:val="21"/>
-                <w:szCs w:val="21"/>
-              </w:rPr>
-              <w:t>Shiny &amp; R Markdown</w:t>
-            </w:r>
-          </w:p>
-        </w:tc>
-        <w:tc>
-          <w:tcPr>
-            <w:tcW w:w="2700" w:type="dxa"/>
-            <w:tcMar>
-              <w:top w:w="100" w:type="dxa"/>
-              <w:left w:w="100" w:type="dxa"/>
-              <w:bottom w:w="100" w:type="dxa"/>
-              <w:right w:w="100" w:type="dxa"/>
-            </w:tcMar>
-          </w:tcPr>
-          <w:p>
-            <w:pPr>
-              <w:pStyle w:val="Normal1"/>
-              <w:contextualSpacing w:val="0"/>
+        <w:trPr>
+          <w:trHeight w:val="225"/>
+        </w:trPr>
+        <w:tc>
+          <w:tcPr>
+            <w:tcW w:w="1081" w:type="dxa"/>
+            <w:tcMar>
+              <w:top w:w="100" w:type="dxa"/>
+              <w:left w:w="100" w:type="dxa"/>
+              <w:bottom w:w="100" w:type="dxa"/>
+              <w:right w:w="100" w:type="dxa"/>
+            </w:tcMar>
+          </w:tcPr>
+          <w:p>
+            <w:pPr>
+              <w:pStyle w:val="Normal1"/>
+              <w:rPr>
+                <w:sz w:val="21"/>
+                <w:szCs w:val="21"/>
+              </w:rPr>
+            </w:pPr>
+            <w:r>
+              <w:rPr>
+                <w:sz w:val="21"/>
+                <w:szCs w:val="21"/>
+              </w:rPr>
+              <w:t>Class 3</w:t>
+            </w:r>
+          </w:p>
+        </w:tc>
+        <w:tc>
+          <w:tcPr>
+            <w:tcW w:w="3707" w:type="dxa"/>
+            <w:tcMar>
+              <w:top w:w="100" w:type="dxa"/>
+              <w:left w:w="100" w:type="dxa"/>
+              <w:bottom w:w="100" w:type="dxa"/>
+              <w:right w:w="100" w:type="dxa"/>
+            </w:tcMar>
+          </w:tcPr>
+          <w:p>
+            <w:pPr>
+              <w:pStyle w:val="Normal1"/>
+              <w:rPr>
+                <w:rFonts w:eastAsia="Open Sans"/>
+                <w:sz w:val="21"/>
+                <w:szCs w:val="21"/>
+              </w:rPr>
+            </w:pPr>
+            <w:r>
+              <w:rPr>
+                <w:sz w:val="21"/>
+                <w:szCs w:val="21"/>
+              </w:rPr>
+              <w:t>Inputs, Outputs, Filtering Reactive Functions and UI Updates</w:t>
+            </w:r>
+          </w:p>
+        </w:tc>
+        <w:tc>
+          <w:tcPr>
+            <w:tcW w:w="2716" w:type="dxa"/>
+            <w:tcMar>
+              <w:top w:w="100" w:type="dxa"/>
+              <w:left w:w="100" w:type="dxa"/>
+              <w:bottom w:w="100" w:type="dxa"/>
+              <w:right w:w="100" w:type="dxa"/>
+            </w:tcMar>
+          </w:tcPr>
+          <w:p>
+            <w:pPr>
+              <w:pStyle w:val="Normal1"/>
               <w:rPr>
                 <w:rFonts w:eastAsia="Open Sans"/>
                 <w:sz w:val="21"/>
@@ -4628,31 +4392,41 @@
         </w:tc>
         <w:tc>
           <w:tcPr>
-            <w:tcW w:w="3140" w:type="dxa"/>
-            <w:tcMar>
-              <w:top w:w="100" w:type="dxa"/>
-              <w:left w:w="100" w:type="dxa"/>
-              <w:bottom w:w="100" w:type="dxa"/>
-              <w:right w:w="100" w:type="dxa"/>
-            </w:tcMar>
-          </w:tcPr>
-          <w:p>
-            <w:pPr>
-              <w:pStyle w:val="Normal1"/>
-              <w:contextualSpacing w:val="0"/>
-              <w:rPr>
-                <w:rFonts w:eastAsia="Open Sans"/>
-                <w:sz w:val="21"/>
-                <w:szCs w:val="21"/>
-              </w:rPr>
-            </w:pPr>
+            <w:tcW w:w="3158" w:type="dxa"/>
+            <w:tcMar>
+              <w:top w:w="100" w:type="dxa"/>
+              <w:left w:w="100" w:type="dxa"/>
+              <w:bottom w:w="100" w:type="dxa"/>
+              <w:right w:w="100" w:type="dxa"/>
+            </w:tcMar>
+          </w:tcPr>
+          <w:p>
+            <w:pPr>
+              <w:pStyle w:val="Normal1"/>
+              <w:rPr>
+                <w:rFonts w:eastAsia="Open Sans"/>
+                <w:sz w:val="21"/>
+                <w:szCs w:val="21"/>
+              </w:rPr>
+            </w:pPr>
+            <w:r>
+              <w:rPr>
+                <w:rFonts w:eastAsia="Open Sans"/>
+                <w:sz w:val="21"/>
+                <w:szCs w:val="21"/>
+              </w:rPr>
+              <w:t>HW 1</w:t>
+            </w:r>
           </w:p>
         </w:tc>
       </w:tr>
       <w:tr>
-        <w:tc>
-          <w:tcPr>
-            <w:tcW w:w="1075" w:type="dxa"/>
+        <w:trPr>
+          <w:trHeight w:val="647"/>
+        </w:trPr>
+        <w:tc>
+          <w:tcPr>
+            <w:tcW w:w="1081" w:type="dxa"/>
             <w:tcMar>
               <w:top w:w="100" w:type="dxa"/>
               <w:left w:w="100" w:type="dxa"/>
@@ -4675,13 +4449,13 @@
                 <w:sz w:val="21"/>
                 <w:szCs w:val="21"/>
               </w:rPr>
-              <w:t>4</w:t>
-            </w:r>
-          </w:p>
-        </w:tc>
-        <w:tc>
-          <w:tcPr>
-            <w:tcW w:w="3685" w:type="dxa"/>
+              <w:t>Class 4</w:t>
+            </w:r>
+          </w:p>
+        </w:tc>
+        <w:tc>
+          <w:tcPr>
+            <w:tcW w:w="3707" w:type="dxa"/>
             <w:tcMar>
               <w:top w:w="100" w:type="dxa"/>
               <w:left w:w="100" w:type="dxa"/>
@@ -4704,13 +4478,13 @@
                 <w:sz w:val="21"/>
                 <w:szCs w:val="21"/>
               </w:rPr>
-              <w:t>Data Tables and Downloads</w:t>
-            </w:r>
-          </w:p>
-        </w:tc>
-        <w:tc>
-          <w:tcPr>
-            <w:tcW w:w="2700" w:type="dxa"/>
+              <w:t>Shiny &amp; R Markdown</w:t>
+            </w:r>
+          </w:p>
+        </w:tc>
+        <w:tc>
+          <w:tcPr>
+            <w:tcW w:w="2716" w:type="dxa"/>
             <w:tcMar>
               <w:top w:w="100" w:type="dxa"/>
               <w:left w:w="100" w:type="dxa"/>
@@ -4772,7 +4546,7 @@
         </w:tc>
         <w:tc>
           <w:tcPr>
-            <w:tcW w:w="3140" w:type="dxa"/>
+            <w:tcW w:w="3158" w:type="dxa"/>
             <w:tcMar>
               <w:top w:w="100" w:type="dxa"/>
               <w:left w:w="100" w:type="dxa"/>
@@ -4796,15 +4570,18 @@
                 <w:sz w:val="21"/>
                 <w:szCs w:val="21"/>
               </w:rPr>
-              <w:t>Project 1</w:t>
+              <w:t>HW 2</w:t>
             </w:r>
           </w:p>
         </w:tc>
       </w:tr>
       <w:tr>
-        <w:tc>
-          <w:tcPr>
-            <w:tcW w:w="1075" w:type="dxa"/>
+        <w:trPr>
+          <w:trHeight w:val="633"/>
+        </w:trPr>
+        <w:tc>
+          <w:tcPr>
+            <w:tcW w:w="1081" w:type="dxa"/>
             <w:tcMar>
               <w:top w:w="100" w:type="dxa"/>
               <w:left w:w="100" w:type="dxa"/>
@@ -4827,13 +4604,13 @@
                 <w:sz w:val="21"/>
                 <w:szCs w:val="21"/>
               </w:rPr>
-              <w:t>5</w:t>
-            </w:r>
-          </w:p>
-        </w:tc>
-        <w:tc>
-          <w:tcPr>
-            <w:tcW w:w="3685" w:type="dxa"/>
+              <w:t>Class 5</w:t>
+            </w:r>
+          </w:p>
+        </w:tc>
+        <w:tc>
+          <w:tcPr>
+            <w:tcW w:w="3707" w:type="dxa"/>
             <w:tcMar>
               <w:top w:w="100" w:type="dxa"/>
               <w:left w:w="100" w:type="dxa"/>
@@ -4856,13 +4633,13 @@
                 <w:sz w:val="21"/>
                 <w:szCs w:val="21"/>
               </w:rPr>
-              <w:t>Downloading from API’s &amp; Course Evaluations</w:t>
-            </w:r>
-          </w:p>
-        </w:tc>
-        <w:tc>
-          <w:tcPr>
-            <w:tcW w:w="2700" w:type="dxa"/>
+              <w:t>Data Tables and Downloads</w:t>
+            </w:r>
+          </w:p>
+        </w:tc>
+        <w:tc>
+          <w:tcPr>
+            <w:tcW w:w="2716" w:type="dxa"/>
             <w:tcMar>
               <w:top w:w="100" w:type="dxa"/>
               <w:left w:w="100" w:type="dxa"/>
@@ -4886,7 +4663,31 @@
                 <w:sz w:val="21"/>
                 <w:szCs w:val="21"/>
               </w:rPr>
-              <w:t>Methods for connecting to API’s in order to handle getting data into R for analysis and visualization</w:t>
+              <w:t>Use</w:t>
+            </w:r>
+            <w:r>
+              <w:rPr>
+                <w:rFonts w:eastAsia="Open Sans"/>
+                <w:sz w:val="21"/>
+                <w:szCs w:val="21"/>
+              </w:rPr>
+              <w:t xml:space="preserve"> R to generate interactive charts, maps</w:t>
+            </w:r>
+            <w:r>
+              <w:rPr>
+                <w:rFonts w:eastAsia="Open Sans"/>
+                <w:sz w:val="21"/>
+                <w:szCs w:val="21"/>
+              </w:rPr>
+              <w:t>, tables</w:t>
+            </w:r>
+            <w:r>
+              <w:rPr>
+                <w:rFonts w:eastAsia="Open Sans"/>
+                <w:sz w:val="21"/>
+                <w:szCs w:val="21"/>
+              </w:rPr>
+              <w:t xml:space="preserve"> and graphs</w:t>
             </w:r>
             <w:r>
               <w:rPr>
@@ -4900,7 +4701,7 @@
         </w:tc>
         <w:tc>
           <w:tcPr>
-            <w:tcW w:w="3140" w:type="dxa"/>
+            <w:tcW w:w="3158" w:type="dxa"/>
             <w:tcMar>
               <w:top w:w="100" w:type="dxa"/>
               <w:left w:w="100" w:type="dxa"/>
@@ -4918,21 +4719,16 @@
                 <w:szCs w:val="21"/>
               </w:rPr>
             </w:pPr>
-            <w:r>
-              <w:rPr>
-                <w:rFonts w:eastAsia="Open Sans"/>
-                <w:sz w:val="21"/>
-                <w:szCs w:val="21"/>
-              </w:rPr>
-              <w:t>HW 3</w:t>
-            </w:r>
           </w:p>
         </w:tc>
       </w:tr>
       <w:tr>
-        <w:tc>
-          <w:tcPr>
-            <w:tcW w:w="1075" w:type="dxa"/>
+        <w:trPr>
+          <w:trHeight w:val="633"/>
+        </w:trPr>
+        <w:tc>
+          <w:tcPr>
+            <w:tcW w:w="1081" w:type="dxa"/>
             <w:tcMar>
               <w:top w:w="100" w:type="dxa"/>
               <w:left w:w="100" w:type="dxa"/>
@@ -4955,13 +4751,13 @@
                 <w:sz w:val="21"/>
                 <w:szCs w:val="21"/>
               </w:rPr>
-              <w:t>6</w:t>
-            </w:r>
-          </w:p>
-        </w:tc>
-        <w:tc>
-          <w:tcPr>
-            <w:tcW w:w="3685" w:type="dxa"/>
+              <w:t>Class 6</w:t>
+            </w:r>
+          </w:p>
+        </w:tc>
+        <w:tc>
+          <w:tcPr>
+            <w:tcW w:w="3707" w:type="dxa"/>
             <w:tcMar>
               <w:top w:w="100" w:type="dxa"/>
               <w:left w:w="100" w:type="dxa"/>
@@ -4984,13 +4780,13 @@
                 <w:sz w:val="21"/>
                 <w:szCs w:val="21"/>
               </w:rPr>
-              <w:t>Leaflet for R</w:t>
-            </w:r>
-          </w:p>
-        </w:tc>
-        <w:tc>
-          <w:tcPr>
-            <w:tcW w:w="2700" w:type="dxa"/>
+              <w:t>Downloading from API’s &amp; Course Evaluations</w:t>
+            </w:r>
+          </w:p>
+        </w:tc>
+        <w:tc>
+          <w:tcPr>
+            <w:tcW w:w="2716" w:type="dxa"/>
             <w:tcMar>
               <w:top w:w="100" w:type="dxa"/>
               <w:left w:w="100" w:type="dxa"/>
@@ -5014,45 +4810,13 @@
                 <w:sz w:val="21"/>
                 <w:szCs w:val="21"/>
               </w:rPr>
-              <w:t>Use</w:t>
-            </w:r>
-            <w:r>
-              <w:rPr>
-                <w:rFonts w:eastAsia="Open Sans"/>
-                <w:sz w:val="21"/>
-                <w:szCs w:val="21"/>
-              </w:rPr>
-              <w:t xml:space="preserve"> R to generate interactive charts, maps</w:t>
-            </w:r>
-            <w:r>
-              <w:rPr>
-                <w:rFonts w:eastAsia="Open Sans"/>
-                <w:sz w:val="21"/>
-                <w:szCs w:val="21"/>
-              </w:rPr>
-              <w:t>, tables</w:t>
-            </w:r>
-            <w:r>
-              <w:rPr>
-                <w:rFonts w:eastAsia="Open Sans"/>
-                <w:sz w:val="21"/>
-                <w:szCs w:val="21"/>
-              </w:rPr>
-              <w:t xml:space="preserve"> and graphs</w:t>
-            </w:r>
-            <w:r>
-              <w:rPr>
-                <w:rFonts w:eastAsia="Open Sans"/>
-                <w:sz w:val="21"/>
-                <w:szCs w:val="21"/>
-              </w:rPr>
-              <w:t>.</w:t>
-            </w:r>
-          </w:p>
-        </w:tc>
-        <w:tc>
-          <w:tcPr>
-            <w:tcW w:w="3140" w:type="dxa"/>
+              <w:t>Use Web API’s to fresh data into Shiny applications.</w:t>
+            </w:r>
+          </w:p>
+        </w:tc>
+        <w:tc>
+          <w:tcPr>
+            <w:tcW w:w="3158" w:type="dxa"/>
             <w:tcMar>
               <w:top w:w="100" w:type="dxa"/>
               <w:left w:w="100" w:type="dxa"/>
@@ -5076,15 +4840,18 @@
                 <w:sz w:val="21"/>
                 <w:szCs w:val="21"/>
               </w:rPr>
-              <w:t>HW 4</w:t>
+              <w:t>Project 1</w:t>
             </w:r>
           </w:p>
         </w:tc>
       </w:tr>
       <w:tr>
-        <w:tc>
-          <w:tcPr>
-            <w:tcW w:w="1075" w:type="dxa"/>
+        <w:trPr>
+          <w:trHeight w:val="647"/>
+        </w:trPr>
+        <w:tc>
+          <w:tcPr>
+            <w:tcW w:w="1081" w:type="dxa"/>
             <w:tcMar>
               <w:top w:w="100" w:type="dxa"/>
               <w:left w:w="100" w:type="dxa"/>
@@ -5107,13 +4874,13 @@
                 <w:sz w:val="21"/>
                 <w:szCs w:val="21"/>
               </w:rPr>
-              <w:t>7</w:t>
-            </w:r>
-          </w:p>
-        </w:tc>
-        <w:tc>
-          <w:tcPr>
-            <w:tcW w:w="3685" w:type="dxa"/>
+              <w:t>Class 7</w:t>
+            </w:r>
+          </w:p>
+        </w:tc>
+        <w:tc>
+          <w:tcPr>
+            <w:tcW w:w="3707" w:type="dxa"/>
             <w:tcMar>
               <w:top w:w="100" w:type="dxa"/>
               <w:left w:w="100" w:type="dxa"/>
@@ -5136,13 +4903,13 @@
                 <w:sz w:val="21"/>
                 <w:szCs w:val="21"/>
               </w:rPr>
-              <w:t>CSS Tricks and App Design</w:t>
-            </w:r>
-          </w:p>
-        </w:tc>
-        <w:tc>
-          <w:tcPr>
-            <w:tcW w:w="2700" w:type="dxa"/>
+              <w:t>Leaflet for R</w:t>
+            </w:r>
+          </w:p>
+        </w:tc>
+        <w:tc>
+          <w:tcPr>
+            <w:tcW w:w="2716" w:type="dxa"/>
             <w:tcMar>
               <w:top w:w="100" w:type="dxa"/>
               <w:left w:w="100" w:type="dxa"/>
@@ -5166,13 +4933,45 @@
                 <w:sz w:val="21"/>
                 <w:szCs w:val="21"/>
               </w:rPr>
-              <w:t>Customize the appearance of their Shiny applications using Shiny and CSS.</w:t>
-            </w:r>
-          </w:p>
-        </w:tc>
-        <w:tc>
-          <w:tcPr>
-            <w:tcW w:w="3140" w:type="dxa"/>
+              <w:t>Use</w:t>
+            </w:r>
+            <w:r>
+              <w:rPr>
+                <w:rFonts w:eastAsia="Open Sans"/>
+                <w:sz w:val="21"/>
+                <w:szCs w:val="21"/>
+              </w:rPr>
+              <w:t xml:space="preserve"> R to generate interactive charts, maps</w:t>
+            </w:r>
+            <w:r>
+              <w:rPr>
+                <w:rFonts w:eastAsia="Open Sans"/>
+                <w:sz w:val="21"/>
+                <w:szCs w:val="21"/>
+              </w:rPr>
+              <w:t>, tables</w:t>
+            </w:r>
+            <w:r>
+              <w:rPr>
+                <w:rFonts w:eastAsia="Open Sans"/>
+                <w:sz w:val="21"/>
+                <w:szCs w:val="21"/>
+              </w:rPr>
+              <w:t xml:space="preserve"> and graphs</w:t>
+            </w:r>
+            <w:r>
+              <w:rPr>
+                <w:rFonts w:eastAsia="Open Sans"/>
+                <w:sz w:val="21"/>
+                <w:szCs w:val="21"/>
+              </w:rPr>
+              <w:t>.</w:t>
+            </w:r>
+          </w:p>
+        </w:tc>
+        <w:tc>
+          <w:tcPr>
+            <w:tcW w:w="3158" w:type="dxa"/>
             <w:tcMar>
               <w:top w:w="100" w:type="dxa"/>
               <w:left w:w="100" w:type="dxa"/>
@@ -5190,13 +4989,24 @@
                 <w:szCs w:val="21"/>
               </w:rPr>
             </w:pPr>
+            <w:r>
+              <w:rPr>
+                <w:rFonts w:eastAsia="Open Sans"/>
+                <w:sz w:val="21"/>
+                <w:szCs w:val="21"/>
+              </w:rPr>
+              <w:t>HW 3</w:t>
+            </w:r>
           </w:p>
         </w:tc>
       </w:tr>
       <w:tr>
-        <w:tc>
-          <w:tcPr>
-            <w:tcW w:w="1075" w:type="dxa"/>
+        <w:trPr>
+          <w:trHeight w:val="844"/>
+        </w:trPr>
+        <w:tc>
+          <w:tcPr>
+            <w:tcW w:w="1081" w:type="dxa"/>
             <w:tcMar>
               <w:top w:w="100" w:type="dxa"/>
               <w:left w:w="100" w:type="dxa"/>
@@ -5219,13 +5029,13 @@
                 <w:sz w:val="21"/>
                 <w:szCs w:val="21"/>
               </w:rPr>
-              <w:t>8</w:t>
-            </w:r>
-          </w:p>
-        </w:tc>
-        <w:tc>
-          <w:tcPr>
-            <w:tcW w:w="3685" w:type="dxa"/>
+              <w:t>Class 8</w:t>
+            </w:r>
+          </w:p>
+        </w:tc>
+        <w:tc>
+          <w:tcPr>
+            <w:tcW w:w="3707" w:type="dxa"/>
             <w:tcMar>
               <w:top w:w="100" w:type="dxa"/>
               <w:left w:w="100" w:type="dxa"/>
@@ -5248,13 +5058,136 @@
                 <w:sz w:val="21"/>
                 <w:szCs w:val="21"/>
               </w:rPr>
+              <w:t>CSS Tricks and App Design</w:t>
+            </w:r>
+          </w:p>
+        </w:tc>
+        <w:tc>
+          <w:tcPr>
+            <w:tcW w:w="2716" w:type="dxa"/>
+            <w:tcMar>
+              <w:top w:w="100" w:type="dxa"/>
+              <w:left w:w="100" w:type="dxa"/>
+              <w:bottom w:w="100" w:type="dxa"/>
+              <w:right w:w="100" w:type="dxa"/>
+            </w:tcMar>
+          </w:tcPr>
+          <w:p>
+            <w:pPr>
+              <w:pStyle w:val="Normal1"/>
+              <w:contextualSpacing w:val="0"/>
+              <w:rPr>
+                <w:rFonts w:eastAsia="Open Sans"/>
+                <w:sz w:val="21"/>
+                <w:szCs w:val="21"/>
+              </w:rPr>
+            </w:pPr>
+            <w:r>
+              <w:rPr>
+                <w:rFonts w:eastAsia="Open Sans"/>
+                <w:sz w:val="21"/>
+                <w:szCs w:val="21"/>
+              </w:rPr>
+              <w:t>Customize the appearance of their Shiny applications using Shiny and CSS.</w:t>
+            </w:r>
+          </w:p>
+        </w:tc>
+        <w:tc>
+          <w:tcPr>
+            <w:tcW w:w="3158" w:type="dxa"/>
+            <w:tcMar>
+              <w:top w:w="100" w:type="dxa"/>
+              <w:left w:w="100" w:type="dxa"/>
+              <w:bottom w:w="100" w:type="dxa"/>
+              <w:right w:w="100" w:type="dxa"/>
+            </w:tcMar>
+          </w:tcPr>
+          <w:p>
+            <w:pPr>
+              <w:pStyle w:val="Normal1"/>
+              <w:contextualSpacing w:val="0"/>
+              <w:rPr>
+                <w:rFonts w:eastAsia="Open Sans"/>
+                <w:sz w:val="21"/>
+                <w:szCs w:val="21"/>
+              </w:rPr>
+            </w:pPr>
+            <w:r>
+              <w:rPr>
+                <w:rFonts w:eastAsia="Open Sans"/>
+                <w:sz w:val="21"/>
+                <w:szCs w:val="21"/>
+              </w:rPr>
+              <w:t>HW 4</w:t>
+            </w:r>
+          </w:p>
+        </w:tc>
+      </w:tr>
+      <w:tr>
+        <w:trPr>
+          <w:trHeight w:val="211"/>
+        </w:trPr>
+        <w:tc>
+          <w:tcPr>
+            <w:tcW w:w="1081" w:type="dxa"/>
+            <w:tcMar>
+              <w:top w:w="100" w:type="dxa"/>
+              <w:left w:w="100" w:type="dxa"/>
+              <w:bottom w:w="100" w:type="dxa"/>
+              <w:right w:w="100" w:type="dxa"/>
+            </w:tcMar>
+          </w:tcPr>
+          <w:p>
+            <w:pPr>
+              <w:pStyle w:val="Normal1"/>
+              <w:contextualSpacing w:val="0"/>
+              <w:rPr>
+                <w:rFonts w:eastAsia="Open Sans"/>
+                <w:sz w:val="21"/>
+                <w:szCs w:val="21"/>
+              </w:rPr>
+            </w:pPr>
+            <w:r>
+              <w:rPr>
+                <w:sz w:val="21"/>
+                <w:szCs w:val="21"/>
+              </w:rPr>
+              <w:t>Class 9</w:t>
+            </w:r>
+          </w:p>
+        </w:tc>
+        <w:tc>
+          <w:tcPr>
+            <w:tcW w:w="3707" w:type="dxa"/>
+            <w:tcMar>
+              <w:top w:w="100" w:type="dxa"/>
+              <w:left w:w="100" w:type="dxa"/>
+              <w:bottom w:w="100" w:type="dxa"/>
+              <w:right w:w="100" w:type="dxa"/>
+            </w:tcMar>
+          </w:tcPr>
+          <w:p>
+            <w:pPr>
+              <w:pStyle w:val="Normal1"/>
+              <w:contextualSpacing w:val="0"/>
+              <w:rPr>
+                <w:rFonts w:eastAsia="Open Sans"/>
+                <w:sz w:val="21"/>
+                <w:szCs w:val="21"/>
+              </w:rPr>
+            </w:pPr>
+            <w:r>
+              <w:rPr>
+                <w:sz w:val="21"/>
+                <w:szCs w:val="21"/>
+              </w:rPr>
               <w:t>Finals Week – Work on Final Project</w:t>
             </w:r>
           </w:p>
         </w:tc>
         <w:tc>
           <w:tcPr>
-            <w:tcW w:w="2700" w:type="dxa"/>
+            <w:tcW w:w="2716" w:type="dxa"/>
             <w:tcMar>
               <w:top w:w="100" w:type="dxa"/>
               <w:left w:w="100" w:type="dxa"/>
@@ -5276,7 +5209,7 @@
         </w:tc>
         <w:tc>
           <w:tcPr>
-            <w:tcW w:w="3140" w:type="dxa"/>
+            <w:tcW w:w="3158" w:type="dxa"/>
             <w:tcMar>
               <w:top w:w="100" w:type="dxa"/>
               <w:left w:w="100" w:type="dxa"/>
@@ -5317,12 +5250,12 @@
       </w:pPr>
     </w:p>
     <w:sectPr>
-      <w:headerReference w:type="even" r:id="rId20"/>
-      <w:headerReference w:type="default" r:id="rId21"/>
-      <w:footerReference w:type="even" r:id="rId22"/>
-      <w:footerReference w:type="default" r:id="rId23"/>
-      <w:headerReference w:type="first" r:id="rId24"/>
-      <w:footerReference w:type="first" r:id="rId25"/>
+      <w:headerReference w:type="even" r:id="rId19"/>
+      <w:headerReference w:type="default" r:id="rId20"/>
+      <w:footerReference w:type="even" r:id="rId21"/>
+      <w:footerReference w:type="default" r:id="rId22"/>
+      <w:headerReference w:type="first" r:id="rId23"/>
+      <w:footerReference w:type="first" r:id="rId24"/>
       <w:pgSz w:w="12240" w:h="15840"/>
       <w:pgMar w:top="1260" w:right="720" w:bottom="540" w:left="720" w:header="0" w:footer="720" w:gutter="0"/>
       <w:pgNumType w:start="1"/>
@@ -6634,6 +6567,7 @@
     <w:lsdException w:name="HTML Sample" w:semiHidden="1" w:unhideWhenUsed="1"/>
     <w:lsdException w:name="HTML Typewriter" w:semiHidden="1" w:unhideWhenUsed="1"/>
     <w:lsdException w:name="HTML Variable" w:semiHidden="1" w:unhideWhenUsed="1"/>
+    <w:lsdException w:name="Normal Table" w:semiHidden="1" w:unhideWhenUsed="1"/>
     <w:lsdException w:name="annotation subject" w:semiHidden="1" w:unhideWhenUsed="1"/>
     <w:lsdException w:name="No List" w:semiHidden="1" w:unhideWhenUsed="1"/>
     <w:lsdException w:name="Outline List 1" w:semiHidden="1" w:unhideWhenUsed="1"/>
@@ -6677,8 +6611,10 @@
     <w:lsdException w:name="Table Elegant" w:semiHidden="1" w:unhideWhenUsed="1"/>
     <w:lsdException w:name="Table Professional" w:semiHidden="1" w:unhideWhenUsed="1"/>
     <w:lsdException w:name="Table Subtle 1" w:semiHidden="1" w:unhideWhenUsed="1"/>
+    <w:lsdException w:name="Table Subtle 2" w:semiHidden="1" w:unhideWhenUsed="1"/>
     <w:lsdException w:name="Table Web 1" w:semiHidden="1" w:unhideWhenUsed="1"/>
     <w:lsdException w:name="Table Web 2" w:semiHidden="1" w:unhideWhenUsed="1"/>
+    <w:lsdException w:name="Table Web 3" w:semiHidden="1" w:unhideWhenUsed="1"/>
     <w:lsdException w:name="Balloon Text" w:semiHidden="1" w:unhideWhenUsed="1"/>
     <w:lsdException w:name="Table Grid" w:uiPriority="59"/>
     <w:lsdException w:name="Table Theme" w:semiHidden="1" w:unhideWhenUsed="1"/>
@@ -7534,6 +7470,7 @@
   <w:rsids>
     <w:rsidRoot w:val="00F72B63"/>
     <w:rsid w:val="00156D70"/>
+    <w:rsid w:val="0025188A"/>
     <w:rsid w:val="002D3B7C"/>
     <w:rsid w:val="004F3E07"/>
     <w:rsid w:val="00940EBE"/>
@@ -7682,6 +7619,7 @@
     <w:lsdException w:name="HTML Sample" w:semiHidden="1" w:unhideWhenUsed="1"/>
     <w:lsdException w:name="HTML Typewriter" w:semiHidden="1" w:unhideWhenUsed="1"/>
     <w:lsdException w:name="HTML Variable" w:semiHidden="1" w:unhideWhenUsed="1"/>
+    <w:lsdException w:name="Normal Table" w:semiHidden="1" w:unhideWhenUsed="1"/>
     <w:lsdException w:name="annotation subject" w:semiHidden="1" w:unhideWhenUsed="1"/>
     <w:lsdException w:name="No List" w:semiHidden="1" w:unhideWhenUsed="1"/>
     <w:lsdException w:name="Outline List 1" w:semiHidden="1" w:unhideWhenUsed="1"/>
@@ -7725,8 +7663,10 @@
     <w:lsdException w:name="Table Elegant" w:semiHidden="1" w:unhideWhenUsed="1"/>
     <w:lsdException w:name="Table Professional" w:semiHidden="1" w:unhideWhenUsed="1"/>
     <w:lsdException w:name="Table Subtle 1" w:semiHidden="1" w:unhideWhenUsed="1"/>
+    <w:lsdException w:name="Table Subtle 2" w:semiHidden="1" w:unhideWhenUsed="1"/>
     <w:lsdException w:name="Table Web 1" w:semiHidden="1" w:unhideWhenUsed="1"/>
     <w:lsdException w:name="Table Web 2" w:semiHidden="1" w:unhideWhenUsed="1"/>
+    <w:lsdException w:name="Table Web 3" w:semiHidden="1" w:unhideWhenUsed="1"/>
     <w:lsdException w:name="Balloon Text" w:semiHidden="1" w:unhideWhenUsed="1"/>
     <w:lsdException w:name="Table Grid" w:uiPriority="59"/>
     <w:lsdException w:name="Table Theme" w:semiHidden="1" w:unhideWhenUsed="1"/>
@@ -8330,7 +8270,7 @@
 </file>
 
 <file path=customXml/itemProps1.xml><?xml version="1.0" encoding="utf-8"?>
-<ds:datastoreItem xmlns:ds="http://schemas.openxmlformats.org/officeDocument/2006/customXml" ds:itemID="{912443E7-A9B6-6041-9E08-DD5B7E01B895}">
+<ds:datastoreItem xmlns:ds="http://schemas.openxmlformats.org/officeDocument/2006/customXml" ds:itemID="{D281C560-58B6-4B41-B163-9F7352A728F2}">
   <ds:schemaRefs>
     <ds:schemaRef ds:uri="http://schemas.openxmlformats.org/officeDocument/2006/bibliography"/>
   </ds:schemaRefs>

</xml_diff>